<commit_message>
Updated Jenkins configuration - V0.5
</commit_message>
<xml_diff>
--- a/Assignment_3_Doc.docx
+++ b/Assignment_3_Doc.docx
@@ -1476,22 +1476,6 @@
     <w:p/>
     <w:p>
       <w:r>
-        <w:t>PROBLEMS</w:t>
-      </w:r>
-    </w:p>
-    <w:p>
-      <w:r>
-        <w:lastRenderedPageBreak/>
-        <w:t>Configuration of Global Tools – how to connect with Git/already connected?</w:t>
-      </w:r>
-    </w:p>
-    <w:p>
-      <w:r>
-        <w:t>Determining how to tie in Jenkins pipeline to the files within the repo</w:t>
-      </w:r>
-    </w:p>
-    <w:p>
-      <w:r>
         <w:t>REFERENCES</w:t>
       </w:r>
     </w:p>
@@ -1519,6 +1503,33 @@
       </w:r>
     </w:p>
     <w:p>
+      <w:hyperlink r:id="rId11" w:history="1">
+        <w:r>
+          <w:rPr>
+            <w:rStyle w:val="Hyperlink"/>
+          </w:rPr>
+          <w:t>https://dzone.com/articles/elevate-python-code-quality</w:t>
+        </w:r>
+      </w:hyperlink>
+      <w:r>
+        <w:t xml:space="preserve"> - selection of Linters</w:t>
+      </w:r>
+    </w:p>
+    <w:p>
+      <w:hyperlink r:id="rId12" w:history="1">
+        <w:r>
+          <w:rPr>
+            <w:rStyle w:val="Hyperlink"/>
+          </w:rPr>
+          <w:t>https://dev.to/oliverjumpertz/setting-up-jenkins-to-handle-github-pull-requests-5bjc</w:t>
+        </w:r>
+      </w:hyperlink>
+      <w:r>
+        <w:t xml:space="preserve"> - pull requests locally</w:t>
+      </w:r>
+    </w:p>
+    <w:p/>
+    <w:p>
       <w:r>
         <w:pict w14:anchorId="4832E423">
           <v:rect id="_x0000_i1062" style="width:0;height:1.5pt" o:hralign="center" o:hrstd="t" o:hrnoshade="t" o:hr="t" fillcolor="#273540" stroked="f"/>
@@ -1568,15 +1579,93 @@
         <w:t>One improvement you would make to your pipeline given more time</w:t>
       </w:r>
     </w:p>
-    <w:p>
-      <w:pPr>
+    <w:p/>
+    <w:p/>
+    <w:p/>
+    <w:p>
+      <w:pPr>
+        <w:pStyle w:val="ListParagraph"/>
         <w:numPr>
           <w:ilvl w:val="0"/>
           <w:numId w:val="10"/>
         </w:numPr>
       </w:pPr>
       <w:r>
+        <w:t>PROBLEMS</w:t>
+      </w:r>
+    </w:p>
+    <w:p>
+      <w:pPr>
+        <w:pStyle w:val="ListParagraph"/>
+        <w:numPr>
+          <w:ilvl w:val="0"/>
+          <w:numId w:val="10"/>
+        </w:numPr>
+      </w:pPr>
+      <w:r>
+        <w:t>Configuration of Global Tools – how to connect with Git/already connected?</w:t>
+      </w:r>
+    </w:p>
+    <w:p>
+      <w:pPr>
+        <w:pStyle w:val="ListParagraph"/>
+        <w:numPr>
+          <w:ilvl w:val="0"/>
+          <w:numId w:val="10"/>
+        </w:numPr>
+      </w:pPr>
+      <w:r>
+        <w:t>Determining how to tie in Jenkins pipeline to the files within the repo</w:t>
+      </w:r>
+    </w:p>
+    <w:p>
+      <w:pPr>
+        <w:numPr>
+          <w:ilvl w:val="0"/>
+          <w:numId w:val="10"/>
+        </w:numPr>
+      </w:pPr>
+      <w:r>
         <w:t>Triggers – the nuance behind each of the options</w:t>
+      </w:r>
+      <w:r>
+        <w:t>; setting up triggers on the public internet</w:t>
+      </w:r>
+    </w:p>
+    <w:p>
+      <w:pPr>
+        <w:numPr>
+          <w:ilvl w:val="0"/>
+          <w:numId w:val="10"/>
+        </w:numPr>
+      </w:pPr>
+      <w:r>
+        <w:t xml:space="preserve">Learning the syntax </w:t>
+      </w:r>
+      <w:r>
+        <w:t>of the Jenkins file and then keeping everything straight</w:t>
+      </w:r>
+    </w:p>
+    <w:p>
+      <w:pPr>
+        <w:numPr>
+          <w:ilvl w:val="0"/>
+          <w:numId w:val="10"/>
+        </w:numPr>
+      </w:pPr>
+      <w:r>
+        <w:t>Pull requests efficiently</w:t>
+      </w:r>
+    </w:p>
+    <w:p/>
+    <w:p>
+      <w:r>
+        <w:t>It’s crazy helpful it’s just a beast to setup properly and initialize.</w:t>
+      </w:r>
+    </w:p>
+    <w:p>
+      <w:r>
+        <w:t>Improvement: tinkering around with plugins – find one that would be applicable</w:t>
       </w:r>
     </w:p>
     <w:p/>

</xml_diff>

<commit_message>
Modified Jenkinsfile to have reports ran
</commit_message>
<xml_diff>
--- a/Assignment_3_Doc.docx
+++ b/Assignment_3_Doc.docx
@@ -1526,6 +1526,19 @@
       </w:hyperlink>
       <w:r>
         <w:t xml:space="preserve"> - pull requests locally</w:t>
+      </w:r>
+    </w:p>
+    <w:p>
+      <w:hyperlink r:id="rId13" w:history="1">
+        <w:r>
+          <w:rPr>
+            <w:rStyle w:val="Hyperlink"/>
+          </w:rPr>
+          <w:t>https://www.jenkins.io/blog/2016/07/01/html-publisher-plugin/</w:t>
+        </w:r>
+      </w:hyperlink>
+      <w:r>
+        <w:t xml:space="preserve"> - publish html</w:t>
       </w:r>
     </w:p>
     <w:p/>

</xml_diff>

<commit_message>
Updated files for Jenkins pipeline
</commit_message>
<xml_diff>
--- a/Assignment_3_Doc.docx
+++ b/Assignment_3_Doc.docx
@@ -25,65 +25,38 @@
     </w:p>
     <w:p>
       <w:r>
-        <w:t>Compare and contrast at least three CI tools/platforms (e.g., Jenkins, GitHub Actions, GitLab CI, Azure DevOps, CircleCI). Create a comparison table that includes:</w:t>
+        <w:t xml:space="preserve">Compare and contrast at least three CI tools/platforms (e.g., Jenkins, GitHub Actions, GitLab CI, Azure DevOps, </w:t>
+      </w:r>
+      <w:proofErr w:type="spellStart"/>
+      <w:r>
+        <w:t>CircleCI</w:t>
+      </w:r>
+      <w:proofErr w:type="spellEnd"/>
+      <w:r>
+        <w:t>)</w:t>
+      </w:r>
+      <w:r>
+        <w:t>.</w:t>
+      </w:r>
+      <w:r>
+        <w:br/>
       </w:r>
     </w:p>
     <w:p>
       <w:pPr>
-        <w:numPr>
-          <w:ilvl w:val="0"/>
-          <w:numId w:val="6"/>
-        </w:numPr>
-      </w:pPr>
-      <w:r>
-        <w:t>Pricing model</w:t>
+        <w:rPr>
+          <w:b/>
+          <w:bCs/>
+        </w:rPr>
+      </w:pPr>
+      <w:r>
+        <w:rPr>
+          <w:b/>
+          <w:bCs/>
+        </w:rPr>
+        <w:t>Comparing: Jenkins, Gitlab, and Bamboo</w:t>
       </w:r>
     </w:p>
-    <w:p>
-      <w:pPr>
-        <w:numPr>
-          <w:ilvl w:val="0"/>
-          <w:numId w:val="6"/>
-        </w:numPr>
-      </w:pPr>
-      <w:r>
-        <w:t>Ease of setup</w:t>
-      </w:r>
-    </w:p>
-    <w:p>
-      <w:pPr>
-        <w:numPr>
-          <w:ilvl w:val="0"/>
-          <w:numId w:val="6"/>
-        </w:numPr>
-      </w:pPr>
-      <w:r>
-        <w:t>Integration capabilities</w:t>
-      </w:r>
-    </w:p>
-    <w:p>
-      <w:pPr>
-        <w:numPr>
-          <w:ilvl w:val="0"/>
-          <w:numId w:val="6"/>
-        </w:numPr>
-      </w:pPr>
-      <w:r>
-        <w:t>Key features</w:t>
-      </w:r>
-    </w:p>
-    <w:p>
-      <w:pPr>
-        <w:numPr>
-          <w:ilvl w:val="0"/>
-          <w:numId w:val="6"/>
-        </w:numPr>
-      </w:pPr>
-      <w:r>
-        <w:t>Best use cases</w:t>
-      </w:r>
-    </w:p>
-    <w:p/>
     <w:tbl>
       <w:tblPr>
         <w:tblStyle w:val="TableGrid"/>
@@ -91,48 +64,88 @@
         <w:tblLook w:val="04A0" w:firstRow="1" w:lastRow="0" w:firstColumn="1" w:lastColumn="0" w:noHBand="0" w:noVBand="1"/>
       </w:tblPr>
       <w:tblGrid>
-        <w:gridCol w:w="2213"/>
-        <w:gridCol w:w="2392"/>
-        <w:gridCol w:w="2368"/>
-        <w:gridCol w:w="2377"/>
+        <w:gridCol w:w="1405"/>
+        <w:gridCol w:w="3228"/>
+        <w:gridCol w:w="2354"/>
+        <w:gridCol w:w="2363"/>
       </w:tblGrid>
       <w:tr>
         <w:tc>
           <w:tcPr>
-            <w:tcW w:w="2337" w:type="dxa"/>
+            <w:tcW w:w="1345" w:type="dxa"/>
           </w:tcPr>
           <w:p>
-            <w:r>
+            <w:pPr>
+              <w:rPr>
+                <w:b/>
+                <w:bCs/>
+              </w:rPr>
+            </w:pPr>
+            <w:r>
+              <w:rPr>
+                <w:b/>
+                <w:bCs/>
+              </w:rPr>
               <w:t>Capability</w:t>
             </w:r>
           </w:p>
         </w:tc>
         <w:tc>
           <w:tcPr>
-            <w:tcW w:w="2337" w:type="dxa"/>
+            <w:tcW w:w="3260" w:type="dxa"/>
           </w:tcPr>
           <w:p>
-            <w:r>
+            <w:pPr>
+              <w:rPr>
+                <w:b/>
+                <w:bCs/>
+              </w:rPr>
+            </w:pPr>
+            <w:r>
+              <w:rPr>
+                <w:b/>
+                <w:bCs/>
+              </w:rPr>
               <w:t xml:space="preserve">Jenkins </w:t>
             </w:r>
           </w:p>
         </w:tc>
         <w:tc>
           <w:tcPr>
-            <w:tcW w:w="2338" w:type="dxa"/>
+            <w:tcW w:w="2368" w:type="dxa"/>
           </w:tcPr>
           <w:p>
-            <w:r>
+            <w:pPr>
+              <w:rPr>
+                <w:b/>
+                <w:bCs/>
+              </w:rPr>
+            </w:pPr>
+            <w:r>
+              <w:rPr>
+                <w:b/>
+                <w:bCs/>
+              </w:rPr>
               <w:t>Gitlab CI/CD</w:t>
             </w:r>
           </w:p>
         </w:tc>
         <w:tc>
           <w:tcPr>
-            <w:tcW w:w="2338" w:type="dxa"/>
+            <w:tcW w:w="2377" w:type="dxa"/>
           </w:tcPr>
           <w:p>
-            <w:r>
+            <w:pPr>
+              <w:rPr>
+                <w:b/>
+                <w:bCs/>
+              </w:rPr>
+            </w:pPr>
+            <w:r>
+              <w:rPr>
+                <w:b/>
+                <w:bCs/>
+              </w:rPr>
               <w:t>Bamboo</w:t>
             </w:r>
           </w:p>
@@ -141,17 +154,27 @@
       <w:tr>
         <w:tc>
           <w:tcPr>
-            <w:tcW w:w="2337" w:type="dxa"/>
+            <w:tcW w:w="1345" w:type="dxa"/>
           </w:tcPr>
           <w:p>
-            <w:r>
+            <w:pPr>
+              <w:rPr>
+                <w:b/>
+                <w:bCs/>
+              </w:rPr>
+            </w:pPr>
+            <w:r>
+              <w:rPr>
+                <w:b/>
+                <w:bCs/>
+              </w:rPr>
               <w:t>Pricing Model</w:t>
             </w:r>
           </w:p>
         </w:tc>
         <w:tc>
           <w:tcPr>
-            <w:tcW w:w="2337" w:type="dxa"/>
+            <w:tcW w:w="3260" w:type="dxa"/>
           </w:tcPr>
           <w:p>
             <w:r>
@@ -171,7 +194,7 @@
         </w:tc>
         <w:tc>
           <w:tcPr>
-            <w:tcW w:w="2338" w:type="dxa"/>
+            <w:tcW w:w="2368" w:type="dxa"/>
           </w:tcPr>
           <w:p>
             <w:r>
@@ -191,7 +214,7 @@
         </w:tc>
         <w:tc>
           <w:tcPr>
-            <w:tcW w:w="2338" w:type="dxa"/>
+            <w:tcW w:w="2377" w:type="dxa"/>
           </w:tcPr>
           <w:p>
             <w:r>
@@ -208,26 +231,32 @@
       <w:tr>
         <w:tc>
           <w:tcPr>
-            <w:tcW w:w="2337" w:type="dxa"/>
+            <w:tcW w:w="1345" w:type="dxa"/>
           </w:tcPr>
           <w:p>
-            <w:r>
+            <w:pPr>
+              <w:rPr>
+                <w:b/>
+                <w:bCs/>
+              </w:rPr>
+            </w:pPr>
+            <w:r>
+              <w:rPr>
+                <w:b/>
+                <w:bCs/>
+              </w:rPr>
               <w:t>Ease of Setup</w:t>
             </w:r>
           </w:p>
         </w:tc>
         <w:tc>
           <w:tcPr>
-            <w:tcW w:w="2337" w:type="dxa"/>
+            <w:tcW w:w="3260" w:type="dxa"/>
           </w:tcPr>
           <w:p>
-            <w:pPr>
-              <w:pStyle w:val="ListParagraph"/>
-              <w:numPr>
-                <w:ilvl w:val="0"/>
-                <w:numId w:val="12"/>
-              </w:numPr>
-            </w:pPr>
+            <w:r>
+              <w:t xml:space="preserve">- </w:t>
+            </w:r>
             <w:r>
               <w:t>3</w:t>
             </w:r>
@@ -236,37 +265,25 @@
             </w:r>
           </w:p>
           <w:p>
-            <w:pPr>
-              <w:pStyle w:val="ListParagraph"/>
-              <w:numPr>
-                <w:ilvl w:val="0"/>
-                <w:numId w:val="12"/>
-              </w:numPr>
-            </w:pPr>
+            <w:r>
+              <w:t xml:space="preserve">- </w:t>
+            </w:r>
             <w:r>
               <w:t>Requires Java V11 or V17</w:t>
             </w:r>
           </w:p>
           <w:p>
-            <w:pPr>
-              <w:pStyle w:val="ListParagraph"/>
-              <w:numPr>
-                <w:ilvl w:val="0"/>
-                <w:numId w:val="12"/>
-              </w:numPr>
-            </w:pPr>
+            <w:r>
+              <w:t xml:space="preserve">- </w:t>
+            </w:r>
             <w:r>
               <w:t>Easy to install on most OS’s</w:t>
             </w:r>
           </w:p>
           <w:p>
-            <w:pPr>
-              <w:pStyle w:val="ListParagraph"/>
-              <w:numPr>
-                <w:ilvl w:val="0"/>
-                <w:numId w:val="12"/>
-              </w:numPr>
-            </w:pPr>
+            <w:r>
+              <w:t xml:space="preserve">- </w:t>
+            </w:r>
             <w:r>
               <w:t>Complex configuration</w:t>
             </w:r>
@@ -274,66 +291,49 @@
         </w:tc>
         <w:tc>
           <w:tcPr>
-            <w:tcW w:w="2338" w:type="dxa"/>
+            <w:tcW w:w="2368" w:type="dxa"/>
           </w:tcPr>
           <w:p>
-            <w:pPr>
-              <w:pStyle w:val="ListParagraph"/>
-              <w:numPr>
-                <w:ilvl w:val="0"/>
-                <w:numId w:val="12"/>
-              </w:numPr>
-            </w:pPr>
+            <w:r>
+              <w:t xml:space="preserve">- </w:t>
+            </w:r>
             <w:r>
               <w:t>4/5</w:t>
             </w:r>
           </w:p>
           <w:p>
-            <w:pPr>
-              <w:pStyle w:val="ListParagraph"/>
-              <w:numPr>
-                <w:ilvl w:val="0"/>
-                <w:numId w:val="12"/>
-              </w:numPr>
-            </w:pPr>
-            <w:r>
-              <w:t>CI/CD is a built in feature</w:t>
-            </w:r>
-          </w:p>
-          <w:p>
-            <w:pPr>
-              <w:pStyle w:val="ListParagraph"/>
-              <w:numPr>
-                <w:ilvl w:val="0"/>
-                <w:numId w:val="12"/>
-              </w:numPr>
-            </w:pPr>
+            <w:r>
+              <w:t xml:space="preserve">- </w:t>
+            </w:r>
+            <w:r>
+              <w:t xml:space="preserve">CI/CD is a </w:t>
+            </w:r>
+            <w:proofErr w:type="gramStart"/>
+            <w:r>
+              <w:t>built in</w:t>
+            </w:r>
+            <w:proofErr w:type="gramEnd"/>
+            <w:r>
+              <w:t xml:space="preserve"> feature</w:t>
+            </w:r>
           </w:p>
         </w:tc>
         <w:tc>
           <w:tcPr>
-            <w:tcW w:w="2338" w:type="dxa"/>
+            <w:tcW w:w="2377" w:type="dxa"/>
           </w:tcPr>
           <w:p>
-            <w:pPr>
-              <w:pStyle w:val="ListParagraph"/>
-              <w:numPr>
-                <w:ilvl w:val="0"/>
-                <w:numId w:val="12"/>
-              </w:numPr>
-            </w:pPr>
+            <w:r>
+              <w:t xml:space="preserve">- </w:t>
+            </w:r>
             <w:r>
               <w:t>2/5</w:t>
             </w:r>
           </w:p>
           <w:p>
-            <w:pPr>
-              <w:pStyle w:val="ListParagraph"/>
-              <w:numPr>
-                <w:ilvl w:val="0"/>
-                <w:numId w:val="12"/>
-              </w:numPr>
-            </w:pPr>
+            <w:r>
+              <w:t xml:space="preserve">- </w:t>
+            </w:r>
             <w:r>
               <w:t>Must create the VM and install agent component then define required tools</w:t>
             </w:r>
@@ -343,116 +343,113 @@
       <w:tr>
         <w:tc>
           <w:tcPr>
-            <w:tcW w:w="2337" w:type="dxa"/>
+            <w:tcW w:w="1345" w:type="dxa"/>
           </w:tcPr>
           <w:p>
-            <w:r>
+            <w:pPr>
+              <w:rPr>
+                <w:b/>
+                <w:bCs/>
+              </w:rPr>
+            </w:pPr>
+            <w:r>
+              <w:rPr>
+                <w:b/>
+                <w:bCs/>
+              </w:rPr>
               <w:t>Integration capability</w:t>
             </w:r>
           </w:p>
         </w:tc>
         <w:tc>
           <w:tcPr>
-            <w:tcW w:w="2337" w:type="dxa"/>
+            <w:tcW w:w="3260" w:type="dxa"/>
           </w:tcPr>
           <w:p>
-            <w:pPr>
-              <w:pStyle w:val="ListParagraph"/>
-              <w:numPr>
-                <w:ilvl w:val="0"/>
-                <w:numId w:val="12"/>
-              </w:numPr>
-            </w:pPr>
+            <w:r>
+              <w:t xml:space="preserve">- </w:t>
+            </w:r>
             <w:r>
               <w:t>Over 1,800 free plugins</w:t>
             </w:r>
           </w:p>
           <w:p>
-            <w:pPr>
-              <w:pStyle w:val="ListParagraph"/>
-              <w:numPr>
-                <w:ilvl w:val="0"/>
-                <w:numId w:val="12"/>
-              </w:numPr>
-            </w:pPr>
+            <w:r>
+              <w:t xml:space="preserve">- </w:t>
+            </w:r>
             <w:r>
               <w:t>Older plugins can break setup</w:t>
+            </w:r>
+          </w:p>
+          <w:p>
+            <w:r>
+              <w:t xml:space="preserve">- </w:t>
+            </w:r>
+            <w:r>
+              <w:t>Need to manually keep plugins up to date through updates</w:t>
             </w:r>
           </w:p>
         </w:tc>
         <w:tc>
           <w:tcPr>
-            <w:tcW w:w="2338" w:type="dxa"/>
+            <w:tcW w:w="2368" w:type="dxa"/>
           </w:tcPr>
           <w:p>
-            <w:pPr>
-              <w:pStyle w:val="ListParagraph"/>
-              <w:numPr>
-                <w:ilvl w:val="0"/>
-                <w:numId w:val="12"/>
-              </w:numPr>
-            </w:pPr>
+            <w:r>
+              <w:t xml:space="preserve">- </w:t>
+            </w:r>
             <w:r>
               <w:t>Works best with GitLab ecosystem</w:t>
             </w:r>
           </w:p>
           <w:p>
-            <w:pPr>
-              <w:pStyle w:val="ListParagraph"/>
-              <w:numPr>
-                <w:ilvl w:val="0"/>
-                <w:numId w:val="12"/>
-              </w:numPr>
-            </w:pPr>
+            <w:r>
+              <w:t xml:space="preserve">- </w:t>
+            </w:r>
             <w:r>
               <w:t xml:space="preserve">External integration </w:t>
             </w:r>
-            <w:r>
-              <w:lastRenderedPageBreak/>
-              <w:t>require additional effort</w:t>
+            <w:proofErr w:type="gramStart"/>
+            <w:r>
+              <w:t>require</w:t>
+            </w:r>
+            <w:proofErr w:type="gramEnd"/>
+            <w:r>
+              <w:t xml:space="preserve"> additional effort</w:t>
             </w:r>
           </w:p>
         </w:tc>
         <w:tc>
           <w:tcPr>
-            <w:tcW w:w="2338" w:type="dxa"/>
+            <w:tcW w:w="2377" w:type="dxa"/>
           </w:tcPr>
           <w:p>
-            <w:pPr>
-              <w:pStyle w:val="ListParagraph"/>
-              <w:numPr>
-                <w:ilvl w:val="0"/>
-                <w:numId w:val="12"/>
-              </w:numPr>
-            </w:pPr>
-            <w:r>
-              <w:lastRenderedPageBreak/>
+            <w:r>
+              <w:t xml:space="preserve">- </w:t>
+            </w:r>
+            <w:r>
               <w:t>200+ add-ons and possible to develop custom plug-ins</w:t>
             </w:r>
           </w:p>
           <w:p>
-            <w:pPr>
-              <w:pStyle w:val="ListParagraph"/>
-              <w:numPr>
-                <w:ilvl w:val="0"/>
-                <w:numId w:val="12"/>
-              </w:numPr>
-            </w:pPr>
-            <w:r>
-              <w:lastRenderedPageBreak/>
+            <w:r>
+              <w:t xml:space="preserve">- </w:t>
+            </w:r>
+            <w:r>
               <w:t>Uses app links for integrations</w:t>
             </w:r>
           </w:p>
           <w:p>
-            <w:pPr>
-              <w:pStyle w:val="ListParagraph"/>
-              <w:numPr>
-                <w:ilvl w:val="0"/>
-                <w:numId w:val="12"/>
-              </w:numPr>
-            </w:pPr>
-            <w:r>
-              <w:t>Have to manually define property with password field</w:t>
+            <w:r>
+              <w:t xml:space="preserve">- </w:t>
+            </w:r>
+            <w:proofErr w:type="gramStart"/>
+            <w:r>
+              <w:t>Have to</w:t>
+            </w:r>
+            <w:proofErr w:type="gramEnd"/>
+            <w:r>
+              <w:t xml:space="preserve"> manually define property with password field</w:t>
             </w:r>
           </w:p>
         </w:tc>
@@ -460,99 +457,80 @@
       <w:tr>
         <w:tc>
           <w:tcPr>
-            <w:tcW w:w="2337" w:type="dxa"/>
+            <w:tcW w:w="1345" w:type="dxa"/>
           </w:tcPr>
           <w:p>
-            <w:r>
-              <w:lastRenderedPageBreak/>
+            <w:pPr>
+              <w:rPr>
+                <w:b/>
+                <w:bCs/>
+              </w:rPr>
+            </w:pPr>
+            <w:r>
+              <w:rPr>
+                <w:b/>
+                <w:bCs/>
+              </w:rPr>
               <w:t>Key features</w:t>
             </w:r>
           </w:p>
         </w:tc>
         <w:tc>
           <w:tcPr>
-            <w:tcW w:w="2337" w:type="dxa"/>
+            <w:tcW w:w="3260" w:type="dxa"/>
           </w:tcPr>
           <w:p>
-            <w:pPr>
-              <w:pStyle w:val="ListParagraph"/>
-              <w:numPr>
-                <w:ilvl w:val="0"/>
-                <w:numId w:val="12"/>
-              </w:numPr>
-            </w:pPr>
+            <w:r>
+              <w:t xml:space="preserve">- </w:t>
+            </w:r>
             <w:r>
               <w:t>Open source</w:t>
             </w:r>
           </w:p>
           <w:p>
-            <w:pPr>
-              <w:pStyle w:val="ListParagraph"/>
-              <w:numPr>
-                <w:ilvl w:val="0"/>
-                <w:numId w:val="12"/>
-              </w:numPr>
-            </w:pPr>
+            <w:r>
+              <w:t xml:space="preserve">- </w:t>
+            </w:r>
             <w:r>
               <w:t>Handles distributed builds</w:t>
             </w:r>
           </w:p>
           <w:p>
-            <w:pPr>
-              <w:pStyle w:val="ListParagraph"/>
-              <w:numPr>
-                <w:ilvl w:val="0"/>
-                <w:numId w:val="12"/>
-              </w:numPr>
-            </w:pPr>
+            <w:r>
+              <w:t xml:space="preserve">- </w:t>
+            </w:r>
             <w:r>
               <w:t>Blue Ocean visualization</w:t>
             </w:r>
           </w:p>
           <w:p>
-            <w:pPr>
-              <w:pStyle w:val="ListParagraph"/>
-              <w:numPr>
-                <w:ilvl w:val="0"/>
-                <w:numId w:val="12"/>
-              </w:numPr>
-            </w:pPr>
+            <w:r>
+              <w:t xml:space="preserve">- </w:t>
+            </w:r>
             <w:r>
               <w:t>Legacy UI</w:t>
             </w:r>
           </w:p>
           <w:p>
-            <w:pPr>
-              <w:pStyle w:val="ListParagraph"/>
-              <w:numPr>
-                <w:ilvl w:val="0"/>
-                <w:numId w:val="12"/>
-              </w:numPr>
-            </w:pPr>
+            <w:r>
+              <w:t xml:space="preserve">- </w:t>
+            </w:r>
             <w:r>
               <w:t>Docker support</w:t>
             </w:r>
           </w:p>
           <w:p>
-            <w:pPr>
-              <w:pStyle w:val="ListParagraph"/>
-              <w:numPr>
-                <w:ilvl w:val="0"/>
-                <w:numId w:val="12"/>
-              </w:numPr>
-            </w:pPr>
+            <w:r>
+              <w:t xml:space="preserve">- </w:t>
+            </w:r>
             <w:r>
               <w:t>Lacks version control and code review</w:t>
             </w:r>
           </w:p>
           <w:p>
-            <w:pPr>
-              <w:pStyle w:val="ListParagraph"/>
-              <w:numPr>
-                <w:ilvl w:val="0"/>
-                <w:numId w:val="12"/>
-              </w:numPr>
-            </w:pPr>
+            <w:r>
+              <w:t xml:space="preserve">- </w:t>
+            </w:r>
             <w:r>
               <w:t>Strong community</w:t>
             </w:r>
@@ -560,90 +538,59 @@
         </w:tc>
         <w:tc>
           <w:tcPr>
-            <w:tcW w:w="2338" w:type="dxa"/>
+            <w:tcW w:w="2368" w:type="dxa"/>
           </w:tcPr>
           <w:p>
-            <w:pPr>
-              <w:pStyle w:val="ListParagraph"/>
-              <w:numPr>
-                <w:ilvl w:val="0"/>
-                <w:numId w:val="12"/>
-              </w:numPr>
-            </w:pPr>
+            <w:r>
+              <w:t xml:space="preserve">- </w:t>
+            </w:r>
             <w:r>
               <w:t>Modern user-friendly interface</w:t>
             </w:r>
           </w:p>
           <w:p>
-            <w:pPr>
-              <w:pStyle w:val="ListParagraph"/>
-              <w:numPr>
-                <w:ilvl w:val="0"/>
-                <w:numId w:val="12"/>
-              </w:numPr>
-            </w:pPr>
+            <w:r>
+              <w:t xml:space="preserve">- </w:t>
+            </w:r>
             <w:r>
               <w:t>Unified platform dependent on GitLab</w:t>
             </w:r>
           </w:p>
           <w:p>
-            <w:pPr>
-              <w:pStyle w:val="ListParagraph"/>
-              <w:numPr>
-                <w:ilvl w:val="0"/>
-                <w:numId w:val="12"/>
-              </w:numPr>
-            </w:pPr>
+            <w:r>
+              <w:t xml:space="preserve">- </w:t>
+            </w:r>
             <w:r>
               <w:t>All-in-one solution for streamlined workflows</w:t>
             </w:r>
           </w:p>
           <w:p>
-            <w:pPr>
-              <w:pStyle w:val="ListParagraph"/>
-              <w:numPr>
-                <w:ilvl w:val="0"/>
-                <w:numId w:val="12"/>
-              </w:numPr>
-            </w:pPr>
+            <w:r>
+              <w:lastRenderedPageBreak/>
+              <w:t xml:space="preserve">- </w:t>
+            </w:r>
             <w:r>
               <w:t>Simplified pipelines</w:t>
             </w:r>
-          </w:p>
-          <w:p>
-            <w:pPr>
-              <w:pStyle w:val="ListParagraph"/>
-              <w:numPr>
-                <w:ilvl w:val="0"/>
-                <w:numId w:val="12"/>
-              </w:numPr>
-            </w:pPr>
           </w:p>
         </w:tc>
         <w:tc>
           <w:tcPr>
-            <w:tcW w:w="2338" w:type="dxa"/>
+            <w:tcW w:w="2377" w:type="dxa"/>
           </w:tcPr>
           <w:p>
-            <w:pPr>
-              <w:pStyle w:val="ListParagraph"/>
-              <w:numPr>
-                <w:ilvl w:val="0"/>
-                <w:numId w:val="12"/>
-              </w:numPr>
-            </w:pPr>
+            <w:r>
+              <w:lastRenderedPageBreak/>
+              <w:t xml:space="preserve">- </w:t>
+            </w:r>
             <w:r>
               <w:t>Modern and intuitive UI</w:t>
             </w:r>
           </w:p>
           <w:p>
-            <w:pPr>
-              <w:pStyle w:val="ListParagraph"/>
-              <w:numPr>
-                <w:ilvl w:val="0"/>
-                <w:numId w:val="12"/>
-              </w:numPr>
-            </w:pPr>
+            <w:r>
+              <w:t xml:space="preserve">- </w:t>
+            </w:r>
             <w:r>
               <w:t>Docker support</w:t>
             </w:r>
@@ -653,79 +600,77 @@
       <w:tr>
         <w:tc>
           <w:tcPr>
-            <w:tcW w:w="2337" w:type="dxa"/>
+            <w:tcW w:w="1345" w:type="dxa"/>
           </w:tcPr>
           <w:p>
-            <w:r>
+            <w:pPr>
+              <w:rPr>
+                <w:b/>
+                <w:bCs/>
+              </w:rPr>
+            </w:pPr>
+            <w:r>
+              <w:rPr>
+                <w:b/>
+                <w:bCs/>
+              </w:rPr>
               <w:t>Best use cases</w:t>
             </w:r>
           </w:p>
         </w:tc>
         <w:tc>
           <w:tcPr>
-            <w:tcW w:w="2337" w:type="dxa"/>
+            <w:tcW w:w="3260" w:type="dxa"/>
           </w:tcPr>
           <w:p>
-            <w:pPr>
-              <w:pStyle w:val="ListParagraph"/>
-              <w:numPr>
-                <w:ilvl w:val="0"/>
-                <w:numId w:val="12"/>
-              </w:numPr>
-            </w:pPr>
+            <w:r>
+              <w:t xml:space="preserve">- </w:t>
+            </w:r>
             <w:r>
               <w:t>Building microservices</w:t>
             </w:r>
           </w:p>
           <w:p>
-            <w:pPr>
-              <w:pStyle w:val="ListParagraph"/>
-              <w:numPr>
-                <w:ilvl w:val="0"/>
-                <w:numId w:val="12"/>
-              </w:numPr>
-            </w:pPr>
+            <w:r>
+              <w:t xml:space="preserve">- </w:t>
+            </w:r>
             <w:r>
               <w:t>Independent projects</w:t>
             </w:r>
           </w:p>
           <w:p>
-            <w:pPr>
-              <w:pStyle w:val="ListParagraph"/>
-              <w:numPr>
-                <w:ilvl w:val="0"/>
-                <w:numId w:val="12"/>
-              </w:numPr>
-            </w:pPr>
-            <w:r>
-              <w:t>You need an open-source tool to integrate with wide range of plugins</w:t>
+            <w:r>
+              <w:t xml:space="preserve">- </w:t>
+            </w:r>
+            <w:r>
+              <w:t xml:space="preserve">You need an open-source tool to integrate with </w:t>
+            </w:r>
+            <w:proofErr w:type="gramStart"/>
+            <w:r>
+              <w:t>wide</w:t>
+            </w:r>
+            <w:proofErr w:type="gramEnd"/>
+            <w:r>
+              <w:t xml:space="preserve"> range of plugins</w:t>
             </w:r>
           </w:p>
         </w:tc>
         <w:tc>
           <w:tcPr>
-            <w:tcW w:w="2338" w:type="dxa"/>
+            <w:tcW w:w="2368" w:type="dxa"/>
           </w:tcPr>
           <w:p>
-            <w:pPr>
-              <w:pStyle w:val="ListParagraph"/>
-              <w:numPr>
-                <w:ilvl w:val="0"/>
-                <w:numId w:val="12"/>
-              </w:numPr>
-            </w:pPr>
+            <w:r>
+              <w:t xml:space="preserve">- </w:t>
+            </w:r>
             <w:r>
               <w:t xml:space="preserve">Paired with GitLab ecosystem </w:t>
             </w:r>
           </w:p>
           <w:p>
-            <w:pPr>
-              <w:pStyle w:val="ListParagraph"/>
-              <w:numPr>
-                <w:ilvl w:val="0"/>
-                <w:numId w:val="12"/>
-              </w:numPr>
-            </w:pPr>
+            <w:r>
+              <w:t xml:space="preserve">- </w:t>
+            </w:r>
             <w:r>
               <w:t>Simplification of pipeline setup with auto DevOps</w:t>
             </w:r>
@@ -733,52 +678,39 @@
         </w:tc>
         <w:tc>
           <w:tcPr>
-            <w:tcW w:w="2338" w:type="dxa"/>
+            <w:tcW w:w="2377" w:type="dxa"/>
           </w:tcPr>
           <w:p>
-            <w:pPr>
-              <w:pStyle w:val="ListParagraph"/>
-              <w:numPr>
-                <w:ilvl w:val="0"/>
-                <w:numId w:val="12"/>
-              </w:numPr>
-            </w:pPr>
+            <w:r>
+              <w:t xml:space="preserve">- </w:t>
+            </w:r>
             <w:r>
               <w:t>Microservices</w:t>
             </w:r>
           </w:p>
           <w:p>
-            <w:pPr>
-              <w:pStyle w:val="ListParagraph"/>
-              <w:numPr>
-                <w:ilvl w:val="0"/>
-                <w:numId w:val="12"/>
-              </w:numPr>
-            </w:pPr>
+            <w:r>
+              <w:t xml:space="preserve">- </w:t>
+            </w:r>
             <w:r>
               <w:t>Enterprise builds</w:t>
             </w:r>
           </w:p>
           <w:p>
-            <w:pPr>
-              <w:pStyle w:val="ListParagraph"/>
-              <w:numPr>
-                <w:ilvl w:val="0"/>
-                <w:numId w:val="12"/>
-              </w:numPr>
-            </w:pPr>
-            <w:r>
-              <w:t>Collaboration and visibility</w:t>
-            </w:r>
-          </w:p>
-          <w:p>
-            <w:pPr>
-              <w:pStyle w:val="ListParagraph"/>
-              <w:numPr>
-                <w:ilvl w:val="0"/>
-                <w:numId w:val="12"/>
-              </w:numPr>
-            </w:pPr>
+            <w:r>
+              <w:t xml:space="preserve">- </w:t>
+            </w:r>
+            <w:r>
+              <w:t>Collaboration and visibilit</w:t>
+            </w:r>
+            <w:r>
+              <w:t>y</w:t>
+            </w:r>
+          </w:p>
+          <w:p>
+            <w:r>
+              <w:t xml:space="preserve">- </w:t>
+            </w:r>
             <w:r>
               <w:t>Integration with JIRA</w:t>
             </w:r>
@@ -795,711 +727,333 @@
     </w:p>
     <w:p>
       <w:hyperlink r:id="rId5" w:history="1">
+        <w:proofErr w:type="spellStart"/>
         <w:r>
           <w:rPr>
             <w:rStyle w:val="Hyperlink"/>
           </w:rPr>
-          <w:t>https://katalon.com/resources-center/blog/ci-cd-tools</w:t>
+          <w:t>Katalon</w:t>
         </w:r>
+        <w:proofErr w:type="spellEnd"/>
       </w:hyperlink>
+      <w:r>
+        <w:t xml:space="preserve"> - comparison metrics</w:t>
+      </w:r>
     </w:p>
     <w:p>
       <w:hyperlink r:id="rId6" w:history="1">
+        <w:proofErr w:type="spellStart"/>
         <w:r>
           <w:rPr>
             <w:rStyle w:val="Hyperlink"/>
           </w:rPr>
-          <w:t>https://saucelabs.com/resources/blog/jenkins-vs-bamboo-what-to-know-for-building-your-ci-cd-automated-pipeline</w:t>
+          <w:t>Saucelabs</w:t>
         </w:r>
+        <w:proofErr w:type="spellEnd"/>
       </w:hyperlink>
+      <w:r>
+        <w:t xml:space="preserve"> - </w:t>
+      </w:r>
+      <w:r>
+        <w:t>B</w:t>
+      </w:r>
+      <w:r>
+        <w:t>amboo and Jenkins information</w:t>
+      </w:r>
     </w:p>
     <w:p>
-      <w:r>
-        <w:t>https://www.bdccglobal.com/blog/jenkins-vs-gitlab-vs-circleci-the-battle-of-ci-cd-tools/</w:t>
-      </w:r>
-    </w:p>
-    <w:p/>
-    <w:p>
-      <w:r>
-        <w:pict w14:anchorId="05F2A1B9">
-          <v:rect id="_x0000_i1061" style="width:0;height:1.5pt" o:hralign="center" o:hrstd="t" o:hrnoshade="t" o:hr="t" fillcolor="#273540" stroked="f"/>
-        </w:pict>
-      </w:r>
-    </w:p>
-    <w:p>
-      <w:r>
-        <w:t>Question 2</w:t>
-      </w:r>
-    </w:p>
-    <w:p>
-      <w:r>
-        <w:t>Create a simple web application (you can use any technology stack you're comfortable with - Node.js, Python Flask, Java Spring Boot, etc.) that includes:</w:t>
-      </w:r>
-    </w:p>
-    <w:p>
-      <w:pPr>
-        <w:numPr>
-          <w:ilvl w:val="0"/>
-          <w:numId w:val="7"/>
-        </w:numPr>
-      </w:pPr>
-      <w:r>
-        <w:t>Basic functionality (minimum 3 endpoints/features)</w:t>
-      </w:r>
-    </w:p>
-    <w:p>
-      <w:pPr>
-        <w:pStyle w:val="ListParagraph"/>
-        <w:numPr>
-          <w:ilvl w:val="1"/>
-          <w:numId w:val="7"/>
-        </w:numPr>
-      </w:pPr>
-      <w:r>
-        <w:t>/overall dashboard (homepage – recently read, currently reading, reading goal)</w:t>
-      </w:r>
-    </w:p>
-    <w:p>
-      <w:pPr>
-        <w:pStyle w:val="ListParagraph"/>
-        <w:numPr>
-          <w:ilvl w:val="1"/>
-          <w:numId w:val="7"/>
-        </w:numPr>
-      </w:pPr>
-      <w:r>
-        <w:t>/add new book – what contents to include (title, author, pages, 7 star review, date complete)</w:t>
-      </w:r>
-    </w:p>
-    <w:p>
-      <w:pPr>
-        <w:pStyle w:val="ListParagraph"/>
-        <w:numPr>
-          <w:ilvl w:val="1"/>
-          <w:numId w:val="7"/>
-        </w:numPr>
-      </w:pPr>
-      <w:r>
-        <w:t xml:space="preserve">/delete book </w:t>
-      </w:r>
-    </w:p>
-    <w:p>
-      <w:pPr>
-        <w:pStyle w:val="ListParagraph"/>
-        <w:numPr>
-          <w:ilvl w:val="1"/>
-          <w:numId w:val="7"/>
-        </w:numPr>
-      </w:pPr>
-      <w:r>
-        <w:t>/update – changes details on a book</w:t>
-      </w:r>
-    </w:p>
-    <w:p>
-      <w:pPr>
-        <w:numPr>
-          <w:ilvl w:val="0"/>
-          <w:numId w:val="7"/>
-        </w:numPr>
-      </w:pPr>
-      <w:r>
-        <w:t>Unit tests (minimum 5 test cases)</w:t>
-      </w:r>
-    </w:p>
-    <w:p>
-      <w:pPr>
-        <w:numPr>
-          <w:ilvl w:val="1"/>
-          <w:numId w:val="7"/>
-        </w:numPr>
-      </w:pPr>
-      <w:r>
-        <w:t>3 for adding new book</w:t>
-      </w:r>
-    </w:p>
-    <w:p>
-      <w:pPr>
-        <w:numPr>
-          <w:ilvl w:val="1"/>
-          <w:numId w:val="7"/>
-        </w:numPr>
-      </w:pPr>
-      <w:r>
-        <w:t>2 for deleting book</w:t>
-      </w:r>
-    </w:p>
-    <w:p>
-      <w:pPr>
-        <w:numPr>
-          <w:ilvl w:val="1"/>
-          <w:numId w:val="7"/>
-        </w:numPr>
-      </w:pPr>
-      <w:r>
-        <w:t>3 for updating book</w:t>
-      </w:r>
-    </w:p>
-    <w:p>
-      <w:pPr>
-        <w:numPr>
-          <w:ilvl w:val="0"/>
-          <w:numId w:val="7"/>
-        </w:numPr>
-      </w:pPr>
-      <w:r>
-        <w:t>A README file with setup instructions</w:t>
-      </w:r>
-    </w:p>
-    <w:p>
-      <w:pPr>
-        <w:numPr>
-          <w:ilvl w:val="1"/>
-          <w:numId w:val="7"/>
-        </w:numPr>
-      </w:pPr>
-      <w:r>
-        <w:t>Create last</w:t>
-      </w:r>
-    </w:p>
-    <w:p>
-      <w:r>
-        <w:t>Reading List Manager</w:t>
-      </w:r>
-    </w:p>
-    <w:p>
-      <w:pPr>
-        <w:pStyle w:val="ListParagraph"/>
-        <w:numPr>
-          <w:ilvl w:val="0"/>
-          <w:numId w:val="12"/>
-        </w:numPr>
-      </w:pPr>
-      <w:r>
-        <w:t>App.py file</w:t>
-      </w:r>
-    </w:p>
-    <w:p>
-      <w:pPr>
-        <w:pStyle w:val="ListParagraph"/>
-        <w:numPr>
-          <w:ilvl w:val="0"/>
-          <w:numId w:val="12"/>
-        </w:numPr>
-      </w:pPr>
-    </w:p>
-    <w:p/>
-    <w:p>
-      <w:r>
-        <w:t>References:</w:t>
-      </w:r>
-    </w:p>
-    <w:p>
-      <w:r>
-        <w:t>-</w:t>
-      </w:r>
-      <w:r>
-        <w:t xml:space="preserve"> </w:t>
-      </w:r>
       <w:hyperlink r:id="rId7" w:history="1">
         <w:r>
           <w:rPr>
             <w:rStyle w:val="Hyperlink"/>
           </w:rPr>
-          <w:t>https://www.archbee.com/blog/readme-document-elements</w:t>
+          <w:t>BDCC Global</w:t>
         </w:r>
       </w:hyperlink>
+      <w:r>
+        <w:t xml:space="preserve"> - </w:t>
+      </w:r>
+      <w:r>
+        <w:t>G</w:t>
+      </w:r>
+      <w:r>
+        <w:t>itlab and Jenkins comparison</w:t>
+      </w:r>
+    </w:p>
+    <w:p/>
+    <w:p>
+      <w:r>
+        <w:pict w14:anchorId="05F2A1B9">
+          <v:rect id="_x0000_i1061" style="width:0;height:1.5pt" o:hralign="center" o:hrstd="t" o:hrnoshade="t" o:hr="t" fillcolor="#273540" stroked="f"/>
+        </w:pict>
+      </w:r>
     </w:p>
     <w:p>
       <w:r>
-        <w:t xml:space="preserve">- </w:t>
-      </w:r>
+        <w:t>Question 2</w:t>
+      </w:r>
+    </w:p>
+    <w:p>
+      <w:r>
+        <w:t>References:</w:t>
+      </w:r>
+    </w:p>
+    <w:p>
+      <w:r>
+        <w:t>Deliverables</w:t>
+      </w:r>
+    </w:p>
+    <w:p>
+      <w:r>
+        <w:t>Submit the following components:</w:t>
+      </w:r>
+    </w:p>
+    <w:p>
+      <w:pPr>
+        <w:numPr>
+          <w:ilvl w:val="0"/>
+          <w:numId w:val="9"/>
+        </w:numPr>
+      </w:pPr>
+      <w:r>
+        <w:rPr>
+          <w:b/>
+          <w:bCs/>
+        </w:rPr>
+        <w:t>CI Pipeline Configuration</w:t>
+      </w:r>
+    </w:p>
+    <w:p>
+      <w:pPr>
+        <w:numPr>
+          <w:ilvl w:val="1"/>
+          <w:numId w:val="9"/>
+        </w:numPr>
+      </w:pPr>
+      <w:r>
+        <w:t>Complete pipeline configuration file (</w:t>
+      </w:r>
+      <w:proofErr w:type="spellStart"/>
+      <w:r>
+        <w:t>Jenkinsfile</w:t>
+      </w:r>
+      <w:proofErr w:type="spellEnd"/>
+      <w:r>
+        <w:t>, .</w:t>
+      </w:r>
+      <w:proofErr w:type="spellStart"/>
+      <w:r>
+        <w:t>github</w:t>
+      </w:r>
+      <w:proofErr w:type="spellEnd"/>
+      <w:r>
+        <w:t>/workflows/</w:t>
+      </w:r>
+      <w:proofErr w:type="spellStart"/>
+      <w:r>
+        <w:t>ci.yml</w:t>
+      </w:r>
+      <w:proofErr w:type="spellEnd"/>
+      <w:r>
+        <w:t>, etc.)</w:t>
+      </w:r>
+    </w:p>
+    <w:p>
+      <w:pPr>
+        <w:numPr>
+          <w:ilvl w:val="1"/>
+          <w:numId w:val="9"/>
+        </w:numPr>
+      </w:pPr>
+      <w:proofErr w:type="gramStart"/>
+      <w:r>
+        <w:t>Pipeline</w:t>
+      </w:r>
+      <w:proofErr w:type="gramEnd"/>
+      <w:r>
+        <w:t xml:space="preserve"> must implement all 5 required tasks above</w:t>
+      </w:r>
+    </w:p>
+    <w:p>
+      <w:pPr>
+        <w:numPr>
+          <w:ilvl w:val="0"/>
+          <w:numId w:val="9"/>
+        </w:numPr>
+      </w:pPr>
+      <w:r>
+        <w:rPr>
+          <w:b/>
+          <w:bCs/>
+        </w:rPr>
+        <w:t>Application Source Code</w:t>
+      </w:r>
+    </w:p>
+    <w:p>
+      <w:pPr>
+        <w:numPr>
+          <w:ilvl w:val="1"/>
+          <w:numId w:val="9"/>
+        </w:numPr>
+      </w:pPr>
+      <w:r>
+        <w:t>Working application with minimum 3 endpoints/features</w:t>
+      </w:r>
+    </w:p>
+    <w:p>
+      <w:pPr>
+        <w:numPr>
+          <w:ilvl w:val="1"/>
+          <w:numId w:val="9"/>
+        </w:numPr>
+      </w:pPr>
+      <w:r>
+        <w:t>Unit tests with minimum 5 test cases</w:t>
+      </w:r>
+    </w:p>
+    <w:p>
+      <w:pPr>
+        <w:numPr>
+          <w:ilvl w:val="1"/>
+          <w:numId w:val="9"/>
+        </w:numPr>
+      </w:pPr>
+      <w:r>
+        <w:t>README file with project setup instructions</w:t>
+      </w:r>
+    </w:p>
+    <w:p>
+      <w:pPr>
+        <w:numPr>
+          <w:ilvl w:val="1"/>
+          <w:numId w:val="9"/>
+        </w:numPr>
+      </w:pPr>
+      <w:r>
+        <w:t>All necessary configuration files</w:t>
+      </w:r>
+    </w:p>
+    <w:p>
+      <w:pPr>
+        <w:numPr>
+          <w:ilvl w:val="0"/>
+          <w:numId w:val="9"/>
+        </w:numPr>
+      </w:pPr>
+      <w:r>
+        <w:rPr>
+          <w:b/>
+          <w:bCs/>
+        </w:rPr>
+        <w:lastRenderedPageBreak/>
+        <w:t>Pipeline Evidence</w:t>
+      </w:r>
+    </w:p>
+    <w:p>
+      <w:pPr>
+        <w:numPr>
+          <w:ilvl w:val="1"/>
+          <w:numId w:val="9"/>
+        </w:numPr>
+      </w:pPr>
+      <w:r>
+        <w:t>Screenshots or links showing successful pipeline runs</w:t>
+      </w:r>
+    </w:p>
+    <w:p>
+      <w:pPr>
+        <w:numPr>
+          <w:ilvl w:val="1"/>
+          <w:numId w:val="9"/>
+        </w:numPr>
+      </w:pPr>
+      <w:r>
+        <w:t xml:space="preserve">Evidence that all 5 pipeline tasks </w:t>
+      </w:r>
+      <w:proofErr w:type="gramStart"/>
+      <w:r>
+        <w:t>execute</w:t>
+      </w:r>
+      <w:proofErr w:type="gramEnd"/>
+      <w:r>
+        <w:t xml:space="preserve"> successfully</w:t>
+      </w:r>
+    </w:p>
+    <w:p>
+      <w:pPr>
+        <w:numPr>
+          <w:ilvl w:val="1"/>
+          <w:numId w:val="9"/>
+        </w:numPr>
+      </w:pPr>
+      <w:r>
+        <w:t>Screenshots showing pipeline failures (e.g., failed tests, code quality issues)</w:t>
+      </w:r>
+    </w:p>
+    <w:p/>
+    <w:p>
+      <w:r>
+        <w:t>REFERENCES</w:t>
+      </w:r>
+    </w:p>
+    <w:p>
       <w:hyperlink r:id="rId8" w:history="1">
         <w:r>
           <w:rPr>
             <w:rStyle w:val="Hyperlink"/>
           </w:rPr>
-          <w:t>https://stackoverflow.com/questions/67608446/declarative-jenkins-pipeline-syntax-for-pylint-or-flake8</w:t>
+          <w:t>Jenkins</w:t>
         </w:r>
       </w:hyperlink>
       <w:r>
-        <w:t xml:space="preserve"> - Jenkings Linting</w:t>
-      </w:r>
-    </w:p>
-    <w:p/>
-    <w:p/>
-    <w:p/>
-    <w:p/>
-    <w:p/>
-    <w:p/>
-    <w:p/>
-    <w:p/>
-    <w:p/>
-    <w:p/>
-    <w:p>
-      <w:r>
-        <w:t>CI Pipeline Implementation</w:t>
-      </w:r>
-    </w:p>
-    <w:p>
-      <w:r>
-        <w:t>Set up a CI pipeline using Jenkins (or another CI platform of your choice such as GitHub Actions, GitLab CI, etc.) that:</w:t>
-      </w:r>
-    </w:p>
-    <w:p>
-      <w:pPr>
-        <w:numPr>
-          <w:ilvl w:val="0"/>
-          <w:numId w:val="8"/>
-        </w:numPr>
-      </w:pPr>
-      <w:r>
-        <w:rPr>
-          <w:b/>
-          <w:bCs/>
-        </w:rPr>
-        <w:t>Triggers appropriately</w:t>
-      </w:r>
-    </w:p>
-    <w:p>
-      <w:pPr>
-        <w:numPr>
-          <w:ilvl w:val="1"/>
-          <w:numId w:val="8"/>
-        </w:numPr>
-      </w:pPr>
-      <w:r>
-        <w:t>Configure pipeline to run on push to main/master branch</w:t>
-      </w:r>
-    </w:p>
-    <w:p>
-      <w:pPr>
-        <w:numPr>
-          <w:ilvl w:val="1"/>
-          <w:numId w:val="8"/>
-        </w:numPr>
-      </w:pPr>
-      <w:r>
-        <w:t>Configure pipeline to run on pull requests targeting main/master</w:t>
-      </w:r>
-    </w:p>
-    <w:p>
-      <w:pPr>
-        <w:numPr>
-          <w:ilvl w:val="1"/>
-          <w:numId w:val="8"/>
-        </w:numPr>
-      </w:pPr>
-      <w:r>
-        <w:t>Ensure triggers are specific to avoid unnecessary runs</w:t>
-      </w:r>
-    </w:p>
-    <w:p>
-      <w:pPr>
-        <w:numPr>
-          <w:ilvl w:val="0"/>
-          <w:numId w:val="8"/>
-        </w:numPr>
-      </w:pPr>
-      <w:r>
-        <w:rPr>
-          <w:b/>
-          <w:bCs/>
-        </w:rPr>
-        <w:t>Environment setup</w:t>
-      </w:r>
-    </w:p>
-    <w:p>
-      <w:pPr>
-        <w:numPr>
-          <w:ilvl w:val="1"/>
-          <w:numId w:val="8"/>
-        </w:numPr>
-      </w:pPr>
-      <w:r>
-        <w:t>Check out the source code from the repository</w:t>
-      </w:r>
-    </w:p>
-    <w:p>
-      <w:pPr>
-        <w:numPr>
-          <w:ilvl w:val="1"/>
-          <w:numId w:val="8"/>
-        </w:numPr>
-      </w:pPr>
-      <w:r>
-        <w:t>Install and configure the correct runtime environment (Node.js, Python, Java, etc.)</w:t>
-      </w:r>
-    </w:p>
-    <w:p>
-      <w:pPr>
-        <w:numPr>
-          <w:ilvl w:val="1"/>
-          <w:numId w:val="8"/>
-        </w:numPr>
-      </w:pPr>
-      <w:r>
-        <w:t>Install project dependencies using appropriate package managers</w:t>
-      </w:r>
-    </w:p>
-    <w:p>
-      <w:pPr>
-        <w:numPr>
-          <w:ilvl w:val="1"/>
-          <w:numId w:val="8"/>
-        </w:numPr>
-      </w:pPr>
-      <w:r>
-        <w:t>Set up any required environment variables or configuration files</w:t>
-      </w:r>
-    </w:p>
-    <w:p>
-      <w:pPr>
-        <w:numPr>
-          <w:ilvl w:val="0"/>
-          <w:numId w:val="8"/>
-        </w:numPr>
-      </w:pPr>
-      <w:r>
-        <w:rPr>
-          <w:b/>
-          <w:bCs/>
-        </w:rPr>
-        <w:t>Code quality checks</w:t>
-      </w:r>
-    </w:p>
-    <w:p>
-      <w:pPr>
-        <w:numPr>
-          <w:ilvl w:val="1"/>
-          <w:numId w:val="8"/>
-        </w:numPr>
-      </w:pPr>
-      <w:r>
-        <w:t>Configure and run linting tools appropriate for your language (ESLint, flake8, Checkstyle, etc.)</w:t>
-      </w:r>
-    </w:p>
-    <w:p>
-      <w:pPr>
-        <w:numPr>
-          <w:ilvl w:val="1"/>
-          <w:numId w:val="8"/>
-        </w:numPr>
-      </w:pPr>
-      <w:r>
-        <w:t>Implement at least one code formatting check tool (Prettier, Black, etc.)</w:t>
-      </w:r>
-    </w:p>
-    <w:p>
-      <w:pPr>
-        <w:numPr>
-          <w:ilvl w:val="1"/>
-          <w:numId w:val="8"/>
-        </w:numPr>
-      </w:pPr>
-      <w:r>
-        <w:t>Configure quality gates that fail the pipeline if standards aren't met</w:t>
-      </w:r>
-    </w:p>
-    <w:p>
-      <w:pPr>
-        <w:numPr>
-          <w:ilvl w:val="1"/>
-          <w:numId w:val="8"/>
-        </w:numPr>
-      </w:pPr>
-      <w:r>
-        <w:t>Provide clear error messages and suggestions for fixing issues</w:t>
-      </w:r>
-    </w:p>
-    <w:p>
-      <w:pPr>
-        <w:numPr>
-          <w:ilvl w:val="0"/>
-          <w:numId w:val="8"/>
-        </w:numPr>
-      </w:pPr>
-      <w:r>
-        <w:rPr>
-          <w:b/>
-          <w:bCs/>
-        </w:rPr>
-        <w:lastRenderedPageBreak/>
-        <w:t>Testing</w:t>
-      </w:r>
-    </w:p>
-    <w:p>
-      <w:pPr>
-        <w:numPr>
-          <w:ilvl w:val="1"/>
-          <w:numId w:val="8"/>
-        </w:numPr>
-      </w:pPr>
-      <w:r>
-        <w:t>Execute all unit tests using appropriate testing framework</w:t>
-      </w:r>
-    </w:p>
-    <w:p>
-      <w:pPr>
-        <w:numPr>
-          <w:ilvl w:val="1"/>
-          <w:numId w:val="8"/>
-        </w:numPr>
-      </w:pPr>
-      <w:r>
-        <w:t>Generate comprehensive test coverage reports (HTML, XML, or JSON format)</w:t>
-      </w:r>
-    </w:p>
-    <w:p>
-      <w:pPr>
-        <w:numPr>
-          <w:ilvl w:val="1"/>
-          <w:numId w:val="8"/>
-        </w:numPr>
-      </w:pPr>
-      <w:r>
-        <w:t>Set minimum coverage thresholds (e.g., 80%) that must be met</w:t>
-      </w:r>
-    </w:p>
-    <w:p>
-      <w:pPr>
-        <w:numPr>
-          <w:ilvl w:val="1"/>
-          <w:numId w:val="8"/>
-        </w:numPr>
-      </w:pPr>
-      <w:r>
-        <w:t>Ensure pipeline fails if any tests fail or coverage is below threshold</w:t>
-      </w:r>
-    </w:p>
-    <w:p>
-      <w:pPr>
-        <w:numPr>
-          <w:ilvl w:val="1"/>
-          <w:numId w:val="8"/>
-        </w:numPr>
-      </w:pPr>
-      <w:r>
-        <w:t>Include test result artifacts for later analysis</w:t>
-      </w:r>
-    </w:p>
-    <w:p>
-      <w:pPr>
-        <w:numPr>
-          <w:ilvl w:val="0"/>
-          <w:numId w:val="8"/>
-        </w:numPr>
-      </w:pPr>
-      <w:r>
-        <w:rPr>
-          <w:b/>
-          <w:bCs/>
-        </w:rPr>
-        <w:t>Build process</w:t>
-      </w:r>
-    </w:p>
-    <w:p>
-      <w:pPr>
-        <w:numPr>
-          <w:ilvl w:val="1"/>
-          <w:numId w:val="8"/>
-        </w:numPr>
-      </w:pPr>
-      <w:r>
-        <w:t>Compile/build the application using appropriate build tools</w:t>
-      </w:r>
-    </w:p>
-    <w:p>
-      <w:pPr>
-        <w:numPr>
-          <w:ilvl w:val="1"/>
-          <w:numId w:val="8"/>
-        </w:numPr>
-      </w:pPr>
-      <w:r>
-        <w:t>Verify that all build artifacts are generated successfully</w:t>
-      </w:r>
-    </w:p>
-    <w:p>
-      <w:r>
-        <w:t>Deliverables</w:t>
-      </w:r>
-    </w:p>
-    <w:p>
-      <w:r>
-        <w:t>Submit the following components:</w:t>
-      </w:r>
-    </w:p>
-    <w:p>
-      <w:pPr>
-        <w:numPr>
-          <w:ilvl w:val="0"/>
-          <w:numId w:val="9"/>
-        </w:numPr>
-      </w:pPr>
-      <w:r>
-        <w:rPr>
-          <w:b/>
-          <w:bCs/>
-        </w:rPr>
-        <w:t>CI Pipeline Configuration</w:t>
-      </w:r>
-    </w:p>
-    <w:p>
-      <w:pPr>
-        <w:numPr>
-          <w:ilvl w:val="1"/>
-          <w:numId w:val="9"/>
-        </w:numPr>
-      </w:pPr>
-      <w:r>
-        <w:t>Complete pipeline configuration file (Jenkinsfile, .github/workflows/ci.yml, etc.)</w:t>
-      </w:r>
-    </w:p>
-    <w:p>
-      <w:pPr>
-        <w:numPr>
-          <w:ilvl w:val="1"/>
-          <w:numId w:val="9"/>
-        </w:numPr>
-      </w:pPr>
-      <w:r>
-        <w:t>Pipeline must implement all 5 required tasks above</w:t>
-      </w:r>
-    </w:p>
-    <w:p>
-      <w:pPr>
-        <w:numPr>
-          <w:ilvl w:val="0"/>
-          <w:numId w:val="9"/>
-        </w:numPr>
-      </w:pPr>
-      <w:r>
-        <w:rPr>
-          <w:b/>
-          <w:bCs/>
-        </w:rPr>
-        <w:t>Application Source Code</w:t>
-      </w:r>
-    </w:p>
-    <w:p>
-      <w:pPr>
-        <w:numPr>
-          <w:ilvl w:val="1"/>
-          <w:numId w:val="9"/>
-        </w:numPr>
-      </w:pPr>
-      <w:r>
-        <w:t>Working application with minimum 3 endpoints/features</w:t>
-      </w:r>
-    </w:p>
-    <w:p>
-      <w:pPr>
-        <w:numPr>
-          <w:ilvl w:val="1"/>
-          <w:numId w:val="9"/>
-        </w:numPr>
-      </w:pPr>
-      <w:r>
-        <w:t>Unit tests with minimum 5 test cases</w:t>
-      </w:r>
-    </w:p>
-    <w:p>
-      <w:pPr>
-        <w:numPr>
-          <w:ilvl w:val="1"/>
-          <w:numId w:val="9"/>
-        </w:numPr>
-      </w:pPr>
-      <w:r>
-        <w:t>README file with project setup instructions</w:t>
-      </w:r>
-    </w:p>
-    <w:p>
-      <w:pPr>
-        <w:numPr>
-          <w:ilvl w:val="1"/>
-          <w:numId w:val="9"/>
-        </w:numPr>
-      </w:pPr>
-      <w:r>
-        <w:t>All necessary configuration files</w:t>
-      </w:r>
-    </w:p>
-    <w:p>
-      <w:pPr>
-        <w:numPr>
-          <w:ilvl w:val="0"/>
-          <w:numId w:val="9"/>
-        </w:numPr>
-      </w:pPr>
-      <w:r>
-        <w:rPr>
-          <w:b/>
-          <w:bCs/>
-        </w:rPr>
-        <w:t>Pipeline Evidence</w:t>
-      </w:r>
-    </w:p>
-    <w:p>
-      <w:pPr>
-        <w:numPr>
-          <w:ilvl w:val="1"/>
-          <w:numId w:val="9"/>
-        </w:numPr>
-      </w:pPr>
-      <w:r>
-        <w:t>Screenshots or links showing successful pipeline runs</w:t>
-      </w:r>
-    </w:p>
-    <w:p>
-      <w:pPr>
-        <w:numPr>
-          <w:ilvl w:val="1"/>
-          <w:numId w:val="9"/>
-        </w:numPr>
-      </w:pPr>
-      <w:r>
-        <w:t>Evidence that all 5 pipeline tasks execute successfully</w:t>
-      </w:r>
-    </w:p>
-    <w:p>
-      <w:pPr>
-        <w:numPr>
-          <w:ilvl w:val="1"/>
-          <w:numId w:val="9"/>
-        </w:numPr>
-      </w:pPr>
-      <w:r>
-        <w:t>Screenshots showing pipeline failures (e.g., failed tests, code quality issues)</w:t>
-      </w:r>
-    </w:p>
-    <w:p/>
-    <w:p>
-      <w:r>
-        <w:t>REFERENCES</w:t>
+        <w:t xml:space="preserve"> - </w:t>
+      </w:r>
+      <w:r>
+        <w:t>Jenkins Docs and e</w:t>
+      </w:r>
+      <w:r>
+        <w:t>xample pipeline</w:t>
       </w:r>
     </w:p>
     <w:p>
       <w:hyperlink r:id="rId9" w:history="1">
+        <w:proofErr w:type="spellStart"/>
         <w:r>
           <w:rPr>
             <w:rStyle w:val="Hyperlink"/>
           </w:rPr>
-          <w:t>https://www.jenkins.io/doc/pipeline/tour/hello-world/</w:t>
+          <w:t>Github</w:t>
         </w:r>
+        <w:proofErr w:type="spellEnd"/>
       </w:hyperlink>
+      <w:r>
+        <w:t xml:space="preserve"> - </w:t>
+      </w:r>
+      <w:proofErr w:type="spellStart"/>
+      <w:r>
+        <w:t>Jenkinsfile</w:t>
+      </w:r>
+      <w:proofErr w:type="spellEnd"/>
+      <w:r>
+        <w:t xml:space="preserve"> examples</w:t>
+      </w:r>
     </w:p>
     <w:p>
       <w:hyperlink r:id="rId10" w:history="1">
+        <w:proofErr w:type="spellStart"/>
         <w:r>
           <w:rPr>
             <w:rStyle w:val="Hyperlink"/>
           </w:rPr>
-          <w:t>https://gist.github.com/merikan/228cdb1893fca91f0663bab7b095757c</w:t>
+          <w:t>DZone</w:t>
         </w:r>
+        <w:proofErr w:type="spellEnd"/>
       </w:hyperlink>
       <w:r>
-        <w:t xml:space="preserve"> - Jenkinsfile examples</w:t>
+        <w:t xml:space="preserve"> - </w:t>
+      </w:r>
+      <w:r>
+        <w:t>Breakdown on linting tools</w:t>
       </w:r>
     </w:p>
     <w:p>
@@ -1508,11 +1062,22 @@
           <w:rPr>
             <w:rStyle w:val="Hyperlink"/>
           </w:rPr>
-          <w:t>https://dzone.com/articles/elevate-python-code-quality</w:t>
+          <w:t xml:space="preserve">Dev </w:t>
         </w:r>
+        <w:proofErr w:type="spellStart"/>
+        <w:r>
+          <w:rPr>
+            <w:rStyle w:val="Hyperlink"/>
+          </w:rPr>
+          <w:t>OliverJumpertz</w:t>
+        </w:r>
+        <w:proofErr w:type="spellEnd"/>
       </w:hyperlink>
       <w:r>
-        <w:t xml:space="preserve"> - selection of Linters</w:t>
+        <w:t xml:space="preserve"> - </w:t>
+      </w:r>
+      <w:r>
+        <w:t>How to use Jenkins to identify pull requests</w:t>
       </w:r>
     </w:p>
     <w:p>
@@ -1521,26 +1086,67 @@
           <w:rPr>
             <w:rStyle w:val="Hyperlink"/>
           </w:rPr>
-          <w:t>https://dev.to/oliverjumpertz/setting-up-jenkins-to-handle-github-pull-requests-5bjc</w:t>
+          <w:t>HTML Plugin</w:t>
         </w:r>
       </w:hyperlink>
       <w:r>
-        <w:t xml:space="preserve"> - pull requests locally</w:t>
+        <w:t xml:space="preserve"> </w:t>
+      </w:r>
+      <w:r>
+        <w:t>–</w:t>
+      </w:r>
+      <w:r>
+        <w:t xml:space="preserve"> </w:t>
+      </w:r>
+      <w:r>
+        <w:t>How to use Jenkins’s</w:t>
+      </w:r>
+      <w:r>
+        <w:t xml:space="preserve"> </w:t>
+      </w:r>
+      <w:r>
+        <w:t>HTML plugin</w:t>
       </w:r>
     </w:p>
     <w:p>
       <w:hyperlink r:id="rId13" w:history="1">
+        <w:proofErr w:type="spellStart"/>
         <w:r>
           <w:rPr>
             <w:rStyle w:val="Hyperlink"/>
           </w:rPr>
-          <w:t>https://www.jenkins.io/blog/2016/07/01/html-publisher-plugin/</w:t>
+          <w:t>Archbee</w:t>
         </w:r>
+        <w:proofErr w:type="spellEnd"/>
       </w:hyperlink>
       <w:r>
-        <w:t xml:space="preserve"> - publish html</w:t>
+        <w:t xml:space="preserve"> - How to build a simple-app README</w:t>
       </w:r>
     </w:p>
+    <w:p>
+      <w:hyperlink r:id="rId14" w:history="1">
+        <w:proofErr w:type="spellStart"/>
+        <w:r>
+          <w:rPr>
+            <w:rStyle w:val="Hyperlink"/>
+          </w:rPr>
+          <w:t>Stackoverflow</w:t>
+        </w:r>
+        <w:proofErr w:type="spellEnd"/>
+      </w:hyperlink>
+      <w:r>
+        <w:t xml:space="preserve"> - </w:t>
+      </w:r>
+      <w:proofErr w:type="spellStart"/>
+      <w:r>
+        <w:t>Jenkings</w:t>
+      </w:r>
+      <w:proofErr w:type="spellEnd"/>
+      <w:r>
+        <w:t xml:space="preserve"> Linting</w:t>
+      </w:r>
+    </w:p>
+    <w:p/>
     <w:p/>
     <w:p>
       <w:r>
@@ -1593,95 +1199,156 @@
       </w:r>
     </w:p>
     <w:p/>
-    <w:p/>
-    <w:p/>
     <w:p>
-      <w:pPr>
-        <w:pStyle w:val="ListParagraph"/>
-        <w:numPr>
-          <w:ilvl w:val="0"/>
-          <w:numId w:val="10"/>
-        </w:numPr>
-      </w:pPr>
-      <w:r>
-        <w:t>PROBLEMS</w:t>
+      <w:r>
+        <w:t xml:space="preserve">Jenkins is an incredibly useful and comprehensive tool. However, at times, I did find it a bit </w:t>
+      </w:r>
+      <w:r>
+        <w:t xml:space="preserve">archaic and not very user friendly. The challenges I faced with Jenkins fall into three camps: the syntax of the </w:t>
+      </w:r>
+      <w:proofErr w:type="spellStart"/>
+      <w:r>
+        <w:t>Jenkinsfile</w:t>
+      </w:r>
+      <w:proofErr w:type="spellEnd"/>
+      <w:r>
+        <w:t xml:space="preserve">, running tests and troubleshooting efficiently, and using particular Plugins. Learning how to write a </w:t>
+      </w:r>
+      <w:proofErr w:type="spellStart"/>
+      <w:r>
+        <w:t>Jenkinsile</w:t>
+      </w:r>
+      <w:proofErr w:type="spellEnd"/>
+      <w:r>
+        <w:t xml:space="preserve"> and </w:t>
+      </w:r>
+      <w:r>
+        <w:t xml:space="preserve">creating all the build </w:t>
+      </w:r>
+      <w:r>
+        <w:t>artifacts</w:t>
+      </w:r>
+      <w:r>
+        <w:t xml:space="preserve"> and generating the reports using the correct </w:t>
+      </w:r>
+      <w:r>
+        <w:t xml:space="preserve">batch commands could sometimes be frustrating. </w:t>
+      </w:r>
+      <w:r>
+        <w:lastRenderedPageBreak/>
+        <w:t xml:space="preserve">Additionally, I accomplished troubleshooting by using Pushes to update the </w:t>
+      </w:r>
+      <w:proofErr w:type="spellStart"/>
+      <w:r>
+        <w:t>Jenkinsfile</w:t>
+      </w:r>
+      <w:proofErr w:type="spellEnd"/>
+      <w:r>
+        <w:t xml:space="preserve"> on the app – something I will not do again (and will instead change the script on the app itself). Finally, </w:t>
+      </w:r>
+      <w:proofErr w:type="gramStart"/>
+      <w:r>
+        <w:t>learning</w:t>
+      </w:r>
+      <w:proofErr w:type="gramEnd"/>
+      <w:r>
+        <w:t xml:space="preserve"> about all the particular plugins and what to use. Jenkins has so many </w:t>
+      </w:r>
+      <w:proofErr w:type="gramStart"/>
+      <w:r>
+        <w:t>plugins</w:t>
+      </w:r>
+      <w:proofErr w:type="gramEnd"/>
+      <w:r>
+        <w:t xml:space="preserve"> but it is the Paradox of Choice, where so many options </w:t>
+      </w:r>
+      <w:proofErr w:type="gramStart"/>
+      <w:r>
+        <w:t>creates</w:t>
+      </w:r>
+      <w:proofErr w:type="gramEnd"/>
+      <w:r>
+        <w:t xml:space="preserve"> uncertainty about what the best one </w:t>
+      </w:r>
+      <w:proofErr w:type="gramStart"/>
+      <w:r>
+        <w:t>too</w:t>
+      </w:r>
+      <w:proofErr w:type="gramEnd"/>
+      <w:r>
+        <w:t xml:space="preserve"> select is.</w:t>
       </w:r>
     </w:p>
     <w:p>
-      <w:pPr>
-        <w:pStyle w:val="ListParagraph"/>
-        <w:numPr>
-          <w:ilvl w:val="0"/>
-          <w:numId w:val="10"/>
-        </w:numPr>
-      </w:pPr>
-      <w:r>
-        <w:t>Configuration of Global Tools – how to connect with Git/already connected?</w:t>
+      <w:r>
+        <w:t xml:space="preserve">Building </w:t>
+      </w:r>
+      <w:r>
+        <w:t xml:space="preserve">the proper CI process is hard to </w:t>
+      </w:r>
+      <w:proofErr w:type="gramStart"/>
+      <w:r>
+        <w:t>setup</w:t>
+      </w:r>
+      <w:proofErr w:type="gramEnd"/>
+      <w:r>
+        <w:t xml:space="preserve"> and get all the elements right. However, once that it is setup I could absolutely see the value in having flows like this setup across different environments. The ability to run automatic tests and print reports on errors is exceptionally useful and would produce more resilient and readable code.</w:t>
+      </w:r>
+      <w:r>
+        <w:t xml:space="preserve"> Especially the </w:t>
+      </w:r>
+      <w:r>
+        <w:t xml:space="preserve">Stages page when the app is working and the Pipeline Steps and Overview pages when the app is not working. It was nice </w:t>
+      </w:r>
+      <w:proofErr w:type="gramStart"/>
+      <w:r>
+        <w:t>to not</w:t>
+      </w:r>
+      <w:proofErr w:type="gramEnd"/>
+      <w:r>
+        <w:t xml:space="preserve"> have to check the logs each time and I could instead get right to the root of the failure.</w:t>
       </w:r>
     </w:p>
     <w:p>
-      <w:pPr>
-        <w:pStyle w:val="ListParagraph"/>
-        <w:numPr>
-          <w:ilvl w:val="0"/>
-          <w:numId w:val="10"/>
-        </w:numPr>
-      </w:pPr>
-      <w:r>
-        <w:t>Determining how to tie in Jenkins pipeline to the files within the repo</w:t>
+      <w:r>
+        <w:t xml:space="preserve">If given more time, one improvement I would make to my pipeline would </w:t>
+      </w:r>
+      <w:proofErr w:type="gramStart"/>
+      <w:r>
+        <w:t>be either</w:t>
+      </w:r>
+      <w:proofErr w:type="gramEnd"/>
+      <w:r>
+        <w:t xml:space="preserve"> to add more in-depth and UI-friendly user reports on errors when they were raised in future builds. This would be tied </w:t>
+      </w:r>
+      <w:proofErr w:type="gramStart"/>
+      <w:r>
+        <w:t>into</w:t>
+      </w:r>
+      <w:proofErr w:type="gramEnd"/>
+      <w:r>
+        <w:t xml:space="preserve"> the broader improvement I would make of getting more familiar with the </w:t>
+      </w:r>
+      <w:r>
+        <w:t xml:space="preserve">different plugins. I heard about Blue Ocean and how that helps create visually appealing </w:t>
+      </w:r>
+      <w:proofErr w:type="gramStart"/>
+      <w:r>
+        <w:t>outputs</w:t>
+      </w:r>
+      <w:proofErr w:type="gramEnd"/>
+      <w:r>
+        <w:t xml:space="preserve"> but I didn’t take time to explore that. I think if I </w:t>
+      </w:r>
+      <w:proofErr w:type="gramStart"/>
+      <w:r>
+        <w:t>setup</w:t>
+      </w:r>
+      <w:proofErr w:type="gramEnd"/>
+      <w:r>
+        <w:t xml:space="preserve"> Jenkins more comprehensively as part of a long-term Dev project or my jobs there would be ways to make the automated testing and steps more effective. </w:t>
       </w:r>
     </w:p>
-    <w:p>
-      <w:pPr>
-        <w:numPr>
-          <w:ilvl w:val="0"/>
-          <w:numId w:val="10"/>
-        </w:numPr>
-      </w:pPr>
-      <w:r>
-        <w:t>Triggers – the nuance behind each of the options</w:t>
-      </w:r>
-      <w:r>
-        <w:t>; setting up triggers on the public internet</w:t>
-      </w:r>
-    </w:p>
-    <w:p>
-      <w:pPr>
-        <w:numPr>
-          <w:ilvl w:val="0"/>
-          <w:numId w:val="10"/>
-        </w:numPr>
-      </w:pPr>
-      <w:r>
-        <w:t xml:space="preserve">Learning the syntax </w:t>
-      </w:r>
-      <w:r>
-        <w:t>of the Jenkins file and then keeping everything straight</w:t>
-      </w:r>
-    </w:p>
-    <w:p>
-      <w:pPr>
-        <w:numPr>
-          <w:ilvl w:val="0"/>
-          <w:numId w:val="10"/>
-        </w:numPr>
-      </w:pPr>
-      <w:r>
-        <w:t>Pull requests efficiently</w:t>
-      </w:r>
-    </w:p>
-    <w:p/>
-    <w:p>
-      <w:r>
-        <w:t>It’s crazy helpful it’s just a beast to setup properly and initialize.</w:t>
-      </w:r>
-    </w:p>
-    <w:p>
-      <w:r>
-        <w:t>Improvement: tinkering around with plugins – find one that would be applicable</w:t>
-      </w:r>
-    </w:p>
-    <w:p/>
     <w:sectPr>
       <w:pgSz w:w="12240" w:h="15840"/>
       <w:pgMar w:top="1440" w:right="1440" w:bottom="1440" w:left="1440" w:header="720" w:footer="720" w:gutter="0"/>
@@ -1705,9 +1372,9 @@
       <w:lvlJc w:val="left"/>
       <w:pPr>
         <w:tabs>
-          <w:tab w:val="num" w:pos="360"/>
-        </w:tabs>
-        <w:ind w:left="360" w:hanging="360"/>
+          <w:tab w:val="num" w:pos="90"/>
+        </w:tabs>
+        <w:ind w:left="90" w:hanging="360"/>
       </w:pPr>
       <w:rPr>
         <w:rFonts w:ascii="Symbol" w:hAnsi="Symbol" w:hint="default"/>
@@ -1721,9 +1388,9 @@
       <w:lvlJc w:val="left"/>
       <w:pPr>
         <w:tabs>
-          <w:tab w:val="num" w:pos="1080"/>
-        </w:tabs>
-        <w:ind w:left="1080" w:hanging="360"/>
+          <w:tab w:val="num" w:pos="810"/>
+        </w:tabs>
+        <w:ind w:left="810" w:hanging="360"/>
       </w:pPr>
       <w:rPr>
         <w:rFonts w:ascii="Courier New" w:hAnsi="Courier New" w:hint="default"/>
@@ -1737,9 +1404,9 @@
       <w:lvlJc w:val="left"/>
       <w:pPr>
         <w:tabs>
-          <w:tab w:val="num" w:pos="1800"/>
-        </w:tabs>
-        <w:ind w:left="1800" w:hanging="360"/>
+          <w:tab w:val="num" w:pos="1530"/>
+        </w:tabs>
+        <w:ind w:left="1530" w:hanging="360"/>
       </w:pPr>
       <w:rPr>
         <w:rFonts w:ascii="Wingdings" w:hAnsi="Wingdings" w:hint="default"/>
@@ -1753,9 +1420,9 @@
       <w:lvlJc w:val="left"/>
       <w:pPr>
         <w:tabs>
-          <w:tab w:val="num" w:pos="2520"/>
-        </w:tabs>
-        <w:ind w:left="2520" w:hanging="360"/>
+          <w:tab w:val="num" w:pos="2250"/>
+        </w:tabs>
+        <w:ind w:left="2250" w:hanging="360"/>
       </w:pPr>
       <w:rPr>
         <w:rFonts w:ascii="Wingdings" w:hAnsi="Wingdings" w:hint="default"/>
@@ -1769,9 +1436,9 @@
       <w:lvlJc w:val="left"/>
       <w:pPr>
         <w:tabs>
-          <w:tab w:val="num" w:pos="3240"/>
-        </w:tabs>
-        <w:ind w:left="3240" w:hanging="360"/>
+          <w:tab w:val="num" w:pos="2970"/>
+        </w:tabs>
+        <w:ind w:left="2970" w:hanging="360"/>
       </w:pPr>
       <w:rPr>
         <w:rFonts w:ascii="Wingdings" w:hAnsi="Wingdings" w:hint="default"/>
@@ -1785,9 +1452,9 @@
       <w:lvlJc w:val="left"/>
       <w:pPr>
         <w:tabs>
-          <w:tab w:val="num" w:pos="3960"/>
-        </w:tabs>
-        <w:ind w:left="3960" w:hanging="360"/>
+          <w:tab w:val="num" w:pos="3690"/>
+        </w:tabs>
+        <w:ind w:left="3690" w:hanging="360"/>
       </w:pPr>
       <w:rPr>
         <w:rFonts w:ascii="Wingdings" w:hAnsi="Wingdings" w:hint="default"/>
@@ -1801,9 +1468,9 @@
       <w:lvlJc w:val="left"/>
       <w:pPr>
         <w:tabs>
-          <w:tab w:val="num" w:pos="4680"/>
-        </w:tabs>
-        <w:ind w:left="4680" w:hanging="360"/>
+          <w:tab w:val="num" w:pos="4410"/>
+        </w:tabs>
+        <w:ind w:left="4410" w:hanging="360"/>
       </w:pPr>
       <w:rPr>
         <w:rFonts w:ascii="Wingdings" w:hAnsi="Wingdings" w:hint="default"/>
@@ -1817,9 +1484,9 @@
       <w:lvlJc w:val="left"/>
       <w:pPr>
         <w:tabs>
-          <w:tab w:val="num" w:pos="5400"/>
-        </w:tabs>
-        <w:ind w:left="5400" w:hanging="360"/>
+          <w:tab w:val="num" w:pos="5130"/>
+        </w:tabs>
+        <w:ind w:left="5130" w:hanging="360"/>
       </w:pPr>
       <w:rPr>
         <w:rFonts w:ascii="Wingdings" w:hAnsi="Wingdings" w:hint="default"/>
@@ -1833,9 +1500,9 @@
       <w:lvlJc w:val="left"/>
       <w:pPr>
         <w:tabs>
-          <w:tab w:val="num" w:pos="6120"/>
-        </w:tabs>
-        <w:ind w:left="6120" w:hanging="360"/>
+          <w:tab w:val="num" w:pos="5850"/>
+        </w:tabs>
+        <w:ind w:left="5850" w:hanging="360"/>
       </w:pPr>
       <w:rPr>
         <w:rFonts w:ascii="Wingdings" w:hAnsi="Wingdings" w:hint="default"/>
@@ -4429,6 +4096,69 @@
       <w:shd w:val="clear" w:color="auto" w:fill="E1DFDD"/>
     </w:rPr>
   </w:style>
+  <w:style w:type="table" w:styleId="PlainTable1">
+    <w:name w:val="Plain Table 1"/>
+    <w:basedOn w:val="TableNormal"/>
+    <w:uiPriority w:val="41"/>
+    <w:rsid w:val="006143B7"/>
+    <w:pPr>
+      <w:spacing w:after="0" w:line="240" w:lineRule="auto"/>
+    </w:pPr>
+    <w:tblPr>
+      <w:tblStyleRowBandSize w:val="1"/>
+      <w:tblStyleColBandSize w:val="1"/>
+      <w:tblBorders>
+        <w:top w:val="single" w:sz="4" w:space="0" w:color="BFBFBF" w:themeColor="background1" w:themeShade="BF"/>
+        <w:left w:val="single" w:sz="4" w:space="0" w:color="BFBFBF" w:themeColor="background1" w:themeShade="BF"/>
+        <w:bottom w:val="single" w:sz="4" w:space="0" w:color="BFBFBF" w:themeColor="background1" w:themeShade="BF"/>
+        <w:right w:val="single" w:sz="4" w:space="0" w:color="BFBFBF" w:themeColor="background1" w:themeShade="BF"/>
+        <w:insideH w:val="single" w:sz="4" w:space="0" w:color="BFBFBF" w:themeColor="background1" w:themeShade="BF"/>
+        <w:insideV w:val="single" w:sz="4" w:space="0" w:color="BFBFBF" w:themeColor="background1" w:themeShade="BF"/>
+      </w:tblBorders>
+    </w:tblPr>
+    <w:tblStylePr w:type="firstRow">
+      <w:rPr>
+        <w:b/>
+        <w:bCs/>
+      </w:rPr>
+    </w:tblStylePr>
+    <w:tblStylePr w:type="lastRow">
+      <w:rPr>
+        <w:b/>
+        <w:bCs/>
+      </w:rPr>
+      <w:tblPr/>
+      <w:tcPr>
+        <w:tcBorders>
+          <w:top w:val="double" w:sz="4" w:space="0" w:color="BFBFBF" w:themeColor="background1" w:themeShade="BF"/>
+        </w:tcBorders>
+      </w:tcPr>
+    </w:tblStylePr>
+    <w:tblStylePr w:type="firstCol">
+      <w:rPr>
+        <w:b/>
+        <w:bCs/>
+      </w:rPr>
+    </w:tblStylePr>
+    <w:tblStylePr w:type="lastCol">
+      <w:rPr>
+        <w:b/>
+        <w:bCs/>
+      </w:rPr>
+    </w:tblStylePr>
+    <w:tblStylePr w:type="band1Vert">
+      <w:tblPr/>
+      <w:tcPr>
+        <w:shd w:val="clear" w:color="auto" w:fill="F2F2F2" w:themeFill="background1" w:themeFillShade="F2"/>
+      </w:tcPr>
+    </w:tblStylePr>
+    <w:tblStylePr w:type="band1Horz">
+      <w:tblPr/>
+      <w:tcPr>
+        <w:shd w:val="clear" w:color="auto" w:fill="F2F2F2" w:themeFill="background1" w:themeFillShade="F2"/>
+      </w:tcPr>
+    </w:tblStylePr>
+  </w:style>
 </w:styles>
 </file>
 

</xml_diff>